<commit_message>
[GD/SC] [Create Stock Deliverable] Generated a migration called AddProjectDeliverableTypeIdToDeliverable, created validation tests
</commit_message>
<xml_diff>
--- a/doc/Design.docx
+++ b/doc/Design.docx
@@ -46,6 +46,7 @@
       <w:pPr>
         <w:rPr>
           <w:rFonts w:ascii="Consolas" w:hAnsi="Consolas" w:cs="Consolas"/>
+          <w:color w:val="000000"/>
           <w:sz w:val="18"/>
           <w:szCs w:val="18"/>
         </w:rPr>
@@ -481,287 +482,287 @@
           <w:szCs w:val="18"/>
         </w:rPr>
         <w:t>unit_of_measure</w:t>
+      </w:r>
+      <w:r>
+        <w:rPr>
+          <w:rFonts w:ascii="Consolas" w:hAnsi="Consolas" w:cs="Consolas"/>
+          <w:sz w:val="18"/>
+          <w:szCs w:val="18"/>
+        </w:rPr>
+        <w:br/>
+      </w:r>
+      <w:r>
+        <w:rPr>
+          <w:rFonts w:ascii="Consolas" w:hAnsi="Consolas" w:cs="Consolas"/>
+          <w:color w:val="000000"/>
+          <w:sz w:val="18"/>
+          <w:szCs w:val="18"/>
+        </w:rPr>
+        <w:t> has_many :stock_deliverable_types  </w:t>
+      </w:r>
+      <w:r>
+        <w:rPr>
+          <w:rFonts w:ascii="Consolas" w:hAnsi="Consolas" w:cs="Consolas"/>
+          <w:sz w:val="18"/>
+          <w:szCs w:val="18"/>
+        </w:rPr>
+        <w:br/>
+      </w:r>
+      <w:r>
+        <w:rPr>
+          <w:rFonts w:ascii="Consolas" w:hAnsi="Consolas" w:cs="Consolas"/>
+          <w:color w:val="000000"/>
+          <w:sz w:val="18"/>
+          <w:szCs w:val="18"/>
+        </w:rPr>
+        <w:t>end</w:t>
+      </w:r>
+      <w:r>
+        <w:rPr>
+          <w:rFonts w:ascii="Consolas" w:hAnsi="Consolas" w:cs="Consolas"/>
+          <w:sz w:val="18"/>
+          <w:szCs w:val="18"/>
+        </w:rPr>
+        <w:br/>
+      </w:r>
+      <w:r>
+        <w:rPr>
+          <w:rFonts w:ascii="Consolas" w:hAnsi="Consolas" w:cs="Consolas"/>
+          <w:sz w:val="18"/>
+          <w:szCs w:val="18"/>
+        </w:rPr>
+        <w:br/>
+      </w:r>
+      <w:r>
+        <w:rPr>
+          <w:rFonts w:ascii="Consolas" w:hAnsi="Consolas" w:cs="Consolas"/>
+          <w:sz w:val="18"/>
+          <w:szCs w:val="18"/>
+        </w:rPr>
+        <w:br/>
+      </w:r>
+      <w:r>
+        <w:rPr>
+          <w:rFonts w:ascii="Consolas" w:hAnsi="Consolas" w:cs="Consolas"/>
+          <w:color w:val="000000"/>
+          <w:sz w:val="18"/>
+          <w:szCs w:val="18"/>
+        </w:rPr>
+        <w:t>class StockDeliverableType</w:t>
+      </w:r>
+      <w:r>
+        <w:rPr>
+          <w:rFonts w:ascii="Consolas" w:hAnsi="Consolas" w:cs="Consolas"/>
+          <w:sz w:val="18"/>
+          <w:szCs w:val="18"/>
+        </w:rPr>
+        <w:br/>
+      </w:r>
+      <w:r>
+        <w:rPr>
+          <w:rFonts w:ascii="Consolas" w:hAnsi="Consolas" w:cs="Consolas"/>
+          <w:color w:val="000000"/>
+          <w:sz w:val="18"/>
+          <w:szCs w:val="18"/>
+        </w:rPr>
+        <w:t> belongs_to :project_phase</w:t>
+      </w:r>
+      <w:r>
+        <w:rPr>
+          <w:rFonts w:ascii="Consolas" w:hAnsi="Consolas" w:cs="Consolas"/>
+          <w:sz w:val="18"/>
+          <w:szCs w:val="18"/>
+        </w:rPr>
+        <w:br/>
+      </w:r>
+      <w:r>
+        <w:rPr>
+          <w:rFonts w:ascii="Consolas" w:hAnsi="Consolas" w:cs="Consolas"/>
+          <w:color w:val="000000"/>
+          <w:sz w:val="18"/>
+          <w:szCs w:val="18"/>
+        </w:rPr>
+        <w:t> belongs_to :deliverable_type</w:t>
+      </w:r>
+      <w:r>
+        <w:rPr>
+          <w:rFonts w:ascii="Consolas" w:hAnsi="Consolas" w:cs="Consolas"/>
+          <w:sz w:val="18"/>
+          <w:szCs w:val="18"/>
+        </w:rPr>
+        <w:br/>
+      </w:r>
+      <w:r>
+        <w:rPr>
+          <w:rFonts w:ascii="Consolas" w:hAnsi="Consolas" w:cs="Consolas"/>
+          <w:color w:val="000000"/>
+          <w:sz w:val="18"/>
+          <w:szCs w:val="18"/>
+        </w:rPr>
+        <w:t> has_many :deliverables, :as =&gt; :project_deliverable_type</w:t>
+      </w:r>
+      <w:r>
+        <w:rPr>
+          <w:rFonts w:ascii="Consolas" w:hAnsi="Consolas" w:cs="Consolas"/>
+          <w:sz w:val="18"/>
+          <w:szCs w:val="18"/>
+        </w:rPr>
+        <w:br/>
+      </w:r>
+      <w:r>
+        <w:rPr>
+          <w:rFonts w:ascii="Consolas" w:hAnsi="Consolas" w:cs="Consolas"/>
+          <w:color w:val="000000"/>
+          <w:sz w:val="18"/>
+          <w:szCs w:val="18"/>
+        </w:rPr>
+        <w:t>end</w:t>
+      </w:r>
+      <w:r>
+        <w:rPr>
+          <w:rFonts w:ascii="Consolas" w:hAnsi="Consolas" w:cs="Consolas"/>
+          <w:sz w:val="18"/>
+          <w:szCs w:val="18"/>
+        </w:rPr>
+        <w:br/>
+      </w:r>
+      <w:r>
+        <w:rPr>
+          <w:rFonts w:ascii="Consolas" w:hAnsi="Consolas" w:cs="Consolas"/>
+          <w:sz w:val="18"/>
+          <w:szCs w:val="18"/>
+        </w:rPr>
+        <w:br/>
+      </w:r>
+      <w:r>
+        <w:rPr>
+          <w:rFonts w:ascii="Consolas" w:hAnsi="Consolas" w:cs="Consolas"/>
+          <w:color w:val="000000"/>
+          <w:sz w:val="18"/>
+          <w:szCs w:val="18"/>
+        </w:rPr>
+        <w:t>class CustomDeliverableType</w:t>
+      </w:r>
+      <w:r>
+        <w:rPr>
+          <w:rFonts w:ascii="Consolas" w:hAnsi="Consolas" w:cs="Consolas"/>
+          <w:sz w:val="18"/>
+          <w:szCs w:val="18"/>
+        </w:rPr>
+        <w:br/>
+      </w:r>
+      <w:r>
+        <w:rPr>
+          <w:rFonts w:ascii="Consolas" w:hAnsi="Consolas" w:cs="Consolas"/>
+          <w:color w:val="000000"/>
+          <w:sz w:val="18"/>
+          <w:szCs w:val="18"/>
+        </w:rPr>
+        <w:t> belongs_to :project_phase</w:t>
+      </w:r>
+      <w:r>
+        <w:rPr>
+          <w:rFonts w:ascii="Consolas" w:hAnsi="Consolas" w:cs="Consolas"/>
+          <w:sz w:val="18"/>
+          <w:szCs w:val="18"/>
+        </w:rPr>
+        <w:br/>
+      </w:r>
+      <w:r>
+        <w:rPr>
+          <w:rFonts w:ascii="Consolas" w:hAnsi="Consolas" w:cs="Consolas"/>
+          <w:color w:val="000000"/>
+          <w:sz w:val="18"/>
+          <w:szCs w:val="18"/>
+        </w:rPr>
+        <w:t> has_many :deliverables, :as =&gt; :project_deliverable_type</w:t>
+      </w:r>
+      <w:r>
+        <w:rPr>
+          <w:rFonts w:ascii="Consolas" w:hAnsi="Consolas" w:cs="Consolas"/>
+          <w:sz w:val="18"/>
+          <w:szCs w:val="18"/>
+        </w:rPr>
+        <w:br/>
+      </w:r>
+      <w:r>
+        <w:rPr>
+          <w:rFonts w:ascii="Consolas" w:hAnsi="Consolas" w:cs="Consolas"/>
+          <w:color w:val="000000"/>
+          <w:sz w:val="18"/>
+          <w:szCs w:val="18"/>
+        </w:rPr>
+        <w:t>end</w:t>
+      </w:r>
+      <w:r>
+        <w:rPr>
+          <w:rFonts w:ascii="Consolas" w:hAnsi="Consolas" w:cs="Consolas"/>
+          <w:sz w:val="18"/>
+          <w:szCs w:val="18"/>
+        </w:rPr>
+        <w:br/>
+      </w:r>
+      <w:r>
+        <w:rPr>
+          <w:rFonts w:ascii="Consolas" w:hAnsi="Consolas" w:cs="Consolas"/>
+          <w:sz w:val="18"/>
+          <w:szCs w:val="18"/>
+        </w:rPr>
+        <w:br/>
+      </w:r>
+      <w:r>
+        <w:rPr>
+          <w:rFonts w:ascii="Consolas" w:hAnsi="Consolas" w:cs="Consolas"/>
+          <w:sz w:val="18"/>
+          <w:szCs w:val="18"/>
+        </w:rPr>
+        <w:br/>
+      </w:r>
+      <w:r>
+        <w:rPr>
+          <w:rFonts w:ascii="Consolas" w:hAnsi="Consolas" w:cs="Consolas"/>
+          <w:color w:val="000000"/>
+          <w:sz w:val="18"/>
+          <w:szCs w:val="18"/>
+        </w:rPr>
+        <w:t>class Deliverable</w:t>
+      </w:r>
+      <w:r>
+        <w:rPr>
+          <w:rFonts w:ascii="Consolas" w:hAnsi="Consolas" w:cs="Consolas"/>
+          <w:sz w:val="18"/>
+          <w:szCs w:val="18"/>
+        </w:rPr>
+        <w:br/>
+      </w:r>
+      <w:r>
+        <w:rPr>
+          <w:rFonts w:ascii="Consolas" w:hAnsi="Consolas" w:cs="Consolas"/>
+          <w:color w:val="000000"/>
+          <w:sz w:val="18"/>
+          <w:szCs w:val="18"/>
+        </w:rPr>
+        <w:t> belongs_to :project_deliverable_type, :polymorphic =&gt; true</w:t>
+      </w:r>
+      <w:r>
+        <w:rPr>
+          <w:rFonts w:ascii="Consolas" w:hAnsi="Consolas" w:cs="Consolas"/>
+          <w:sz w:val="18"/>
+          <w:szCs w:val="18"/>
+        </w:rPr>
+        <w:br/>
+      </w:r>
+      <w:r>
+        <w:rPr>
+          <w:rFonts w:ascii="Consolas" w:hAnsi="Consolas" w:cs="Consolas"/>
+          <w:color w:val="000000"/>
+          <w:sz w:val="18"/>
+          <w:szCs w:val="18"/>
+        </w:rPr>
+        <w:t>end</w:t>
       </w:r>
       <w:bookmarkStart w:id="0" w:name="_GoBack"/>
       <w:bookmarkEnd w:id="0"/>
-      <w:r>
-        <w:rPr>
-          <w:rFonts w:ascii="Consolas" w:hAnsi="Consolas" w:cs="Consolas"/>
-          <w:sz w:val="18"/>
-          <w:szCs w:val="18"/>
-        </w:rPr>
-        <w:br/>
-      </w:r>
-      <w:r>
-        <w:rPr>
-          <w:rFonts w:ascii="Consolas" w:hAnsi="Consolas" w:cs="Consolas"/>
-          <w:color w:val="000000"/>
-          <w:sz w:val="18"/>
-          <w:szCs w:val="18"/>
-        </w:rPr>
-        <w:t> has_many :stock_deliverable_types  </w:t>
-      </w:r>
-      <w:r>
-        <w:rPr>
-          <w:rFonts w:ascii="Consolas" w:hAnsi="Consolas" w:cs="Consolas"/>
-          <w:sz w:val="18"/>
-          <w:szCs w:val="18"/>
-        </w:rPr>
-        <w:br/>
-      </w:r>
-      <w:r>
-        <w:rPr>
-          <w:rFonts w:ascii="Consolas" w:hAnsi="Consolas" w:cs="Consolas"/>
-          <w:color w:val="000000"/>
-          <w:sz w:val="18"/>
-          <w:szCs w:val="18"/>
-        </w:rPr>
-        <w:t>end</w:t>
-      </w:r>
-      <w:r>
-        <w:rPr>
-          <w:rFonts w:ascii="Consolas" w:hAnsi="Consolas" w:cs="Consolas"/>
-          <w:sz w:val="18"/>
-          <w:szCs w:val="18"/>
-        </w:rPr>
-        <w:br/>
-      </w:r>
-      <w:r>
-        <w:rPr>
-          <w:rFonts w:ascii="Consolas" w:hAnsi="Consolas" w:cs="Consolas"/>
-          <w:sz w:val="18"/>
-          <w:szCs w:val="18"/>
-        </w:rPr>
-        <w:br/>
-      </w:r>
-      <w:r>
-        <w:rPr>
-          <w:rFonts w:ascii="Consolas" w:hAnsi="Consolas" w:cs="Consolas"/>
-          <w:sz w:val="18"/>
-          <w:szCs w:val="18"/>
-        </w:rPr>
-        <w:br/>
-      </w:r>
-      <w:r>
-        <w:rPr>
-          <w:rFonts w:ascii="Consolas" w:hAnsi="Consolas" w:cs="Consolas"/>
-          <w:color w:val="000000"/>
-          <w:sz w:val="18"/>
-          <w:szCs w:val="18"/>
-        </w:rPr>
-        <w:t>class StockDeliverableType</w:t>
-      </w:r>
-      <w:r>
-        <w:rPr>
-          <w:rFonts w:ascii="Consolas" w:hAnsi="Consolas" w:cs="Consolas"/>
-          <w:sz w:val="18"/>
-          <w:szCs w:val="18"/>
-        </w:rPr>
-        <w:br/>
-      </w:r>
-      <w:r>
-        <w:rPr>
-          <w:rFonts w:ascii="Consolas" w:hAnsi="Consolas" w:cs="Consolas"/>
-          <w:color w:val="000000"/>
-          <w:sz w:val="18"/>
-          <w:szCs w:val="18"/>
-        </w:rPr>
-        <w:t> belongs_to :project_phase</w:t>
-      </w:r>
-      <w:r>
-        <w:rPr>
-          <w:rFonts w:ascii="Consolas" w:hAnsi="Consolas" w:cs="Consolas"/>
-          <w:sz w:val="18"/>
-          <w:szCs w:val="18"/>
-        </w:rPr>
-        <w:br/>
-      </w:r>
-      <w:r>
-        <w:rPr>
-          <w:rFonts w:ascii="Consolas" w:hAnsi="Consolas" w:cs="Consolas"/>
-          <w:color w:val="000000"/>
-          <w:sz w:val="18"/>
-          <w:szCs w:val="18"/>
-        </w:rPr>
-        <w:t> belongs_to :deliverable_type</w:t>
-      </w:r>
-      <w:r>
-        <w:rPr>
-          <w:rFonts w:ascii="Consolas" w:hAnsi="Consolas" w:cs="Consolas"/>
-          <w:sz w:val="18"/>
-          <w:szCs w:val="18"/>
-        </w:rPr>
-        <w:br/>
-      </w:r>
-      <w:r>
-        <w:rPr>
-          <w:rFonts w:ascii="Consolas" w:hAnsi="Consolas" w:cs="Consolas"/>
-          <w:color w:val="000000"/>
-          <w:sz w:val="18"/>
-          <w:szCs w:val="18"/>
-        </w:rPr>
-        <w:t> has_many :deliverables, :as =&gt; :project_deliverable_type</w:t>
-      </w:r>
-      <w:r>
-        <w:rPr>
-          <w:rFonts w:ascii="Consolas" w:hAnsi="Consolas" w:cs="Consolas"/>
-          <w:sz w:val="18"/>
-          <w:szCs w:val="18"/>
-        </w:rPr>
-        <w:br/>
-      </w:r>
-      <w:r>
-        <w:rPr>
-          <w:rFonts w:ascii="Consolas" w:hAnsi="Consolas" w:cs="Consolas"/>
-          <w:color w:val="000000"/>
-          <w:sz w:val="18"/>
-          <w:szCs w:val="18"/>
-        </w:rPr>
-        <w:t>end</w:t>
-      </w:r>
-      <w:r>
-        <w:rPr>
-          <w:rFonts w:ascii="Consolas" w:hAnsi="Consolas" w:cs="Consolas"/>
-          <w:sz w:val="18"/>
-          <w:szCs w:val="18"/>
-        </w:rPr>
-        <w:br/>
-      </w:r>
-      <w:r>
-        <w:rPr>
-          <w:rFonts w:ascii="Consolas" w:hAnsi="Consolas" w:cs="Consolas"/>
-          <w:sz w:val="18"/>
-          <w:szCs w:val="18"/>
-        </w:rPr>
-        <w:br/>
-      </w:r>
-      <w:r>
-        <w:rPr>
-          <w:rFonts w:ascii="Consolas" w:hAnsi="Consolas" w:cs="Consolas"/>
-          <w:color w:val="000000"/>
-          <w:sz w:val="18"/>
-          <w:szCs w:val="18"/>
-        </w:rPr>
-        <w:t>class CustomDeliverableType</w:t>
-      </w:r>
-      <w:r>
-        <w:rPr>
-          <w:rFonts w:ascii="Consolas" w:hAnsi="Consolas" w:cs="Consolas"/>
-          <w:sz w:val="18"/>
-          <w:szCs w:val="18"/>
-        </w:rPr>
-        <w:br/>
-      </w:r>
-      <w:r>
-        <w:rPr>
-          <w:rFonts w:ascii="Consolas" w:hAnsi="Consolas" w:cs="Consolas"/>
-          <w:color w:val="000000"/>
-          <w:sz w:val="18"/>
-          <w:szCs w:val="18"/>
-        </w:rPr>
-        <w:t> belongs_to :project_phase</w:t>
-      </w:r>
-      <w:r>
-        <w:rPr>
-          <w:rFonts w:ascii="Consolas" w:hAnsi="Consolas" w:cs="Consolas"/>
-          <w:sz w:val="18"/>
-          <w:szCs w:val="18"/>
-        </w:rPr>
-        <w:br/>
-      </w:r>
-      <w:r>
-        <w:rPr>
-          <w:rFonts w:ascii="Consolas" w:hAnsi="Consolas" w:cs="Consolas"/>
-          <w:color w:val="000000"/>
-          <w:sz w:val="18"/>
-          <w:szCs w:val="18"/>
-        </w:rPr>
-        <w:t> has_many :deliverables, :as =&gt; :project_deliverable_type</w:t>
-      </w:r>
-      <w:r>
-        <w:rPr>
-          <w:rFonts w:ascii="Consolas" w:hAnsi="Consolas" w:cs="Consolas"/>
-          <w:sz w:val="18"/>
-          <w:szCs w:val="18"/>
-        </w:rPr>
-        <w:br/>
-      </w:r>
-      <w:r>
-        <w:rPr>
-          <w:rFonts w:ascii="Consolas" w:hAnsi="Consolas" w:cs="Consolas"/>
-          <w:color w:val="000000"/>
-          <w:sz w:val="18"/>
-          <w:szCs w:val="18"/>
-        </w:rPr>
-        <w:t>end</w:t>
-      </w:r>
-      <w:r>
-        <w:rPr>
-          <w:rFonts w:ascii="Consolas" w:hAnsi="Consolas" w:cs="Consolas"/>
-          <w:sz w:val="18"/>
-          <w:szCs w:val="18"/>
-        </w:rPr>
-        <w:br/>
-      </w:r>
-      <w:r>
-        <w:rPr>
-          <w:rFonts w:ascii="Consolas" w:hAnsi="Consolas" w:cs="Consolas"/>
-          <w:sz w:val="18"/>
-          <w:szCs w:val="18"/>
-        </w:rPr>
-        <w:br/>
-      </w:r>
-      <w:r>
-        <w:rPr>
-          <w:rFonts w:ascii="Consolas" w:hAnsi="Consolas" w:cs="Consolas"/>
-          <w:sz w:val="18"/>
-          <w:szCs w:val="18"/>
-        </w:rPr>
-        <w:br/>
-      </w:r>
-      <w:r>
-        <w:rPr>
-          <w:rFonts w:ascii="Consolas" w:hAnsi="Consolas" w:cs="Consolas"/>
-          <w:color w:val="000000"/>
-          <w:sz w:val="18"/>
-          <w:szCs w:val="18"/>
-        </w:rPr>
-        <w:t>class Deliverable</w:t>
-      </w:r>
-      <w:r>
-        <w:rPr>
-          <w:rFonts w:ascii="Consolas" w:hAnsi="Consolas" w:cs="Consolas"/>
-          <w:sz w:val="18"/>
-          <w:szCs w:val="18"/>
-        </w:rPr>
-        <w:br/>
-      </w:r>
-      <w:r>
-        <w:rPr>
-          <w:rFonts w:ascii="Consolas" w:hAnsi="Consolas" w:cs="Consolas"/>
-          <w:color w:val="000000"/>
-          <w:sz w:val="18"/>
-          <w:szCs w:val="18"/>
-        </w:rPr>
-        <w:t> belongs_to :project_deliverable_type, :polymorphic =&gt; true</w:t>
-      </w:r>
-      <w:r>
-        <w:rPr>
-          <w:rFonts w:ascii="Consolas" w:hAnsi="Consolas" w:cs="Consolas"/>
-          <w:sz w:val="18"/>
-          <w:szCs w:val="18"/>
-        </w:rPr>
-        <w:br/>
-      </w:r>
-      <w:r>
-        <w:rPr>
-          <w:rFonts w:ascii="Consolas" w:hAnsi="Consolas" w:cs="Consolas"/>
-          <w:color w:val="000000"/>
-          <w:sz w:val="18"/>
-          <w:szCs w:val="18"/>
-        </w:rPr>
-        <w:t>end</w:t>
-      </w:r>
     </w:p>
     <w:sectPr>
       <w:pgSz w:w="12240" w:h="15840"/>

</xml_diff>